<commit_message>
refactor and change imageBackground tableView
</commit_message>
<xml_diff>
--- a/Soussand_Yoan_1_note_explicative_102022.docx
+++ b/Soussand_Yoan_1_note_explicative_102022.docx
@@ -5,6 +5,7 @@
     <w:p>
       <w:pPr>
         <w:pStyle w:val="Titre1"/>
+        <w:ind w:left="360"/>
         <w:jc w:val="center"/>
         <w:rPr>
           <w:b/>
@@ -12,9 +13,9 @@
           <w:color w:val="auto"/>
           <w:sz w:val="48"/>
           <w:szCs w:val="48"/>
+          <w:u w:val="single"/>
         </w:rPr>
       </w:pPr>
-      <w:proofErr w:type="spellStart"/>
       <w:r>
         <w:rPr>
           <w:b/>
@@ -22,11 +23,35 @@
           <w:color w:val="auto"/>
           <w:sz w:val="48"/>
           <w:szCs w:val="48"/>
+          <w:u w:val="single"/>
         </w:rPr>
-        <w:t>SafelyHunt</w:t>
-      </w:r>
-      <w:proofErr w:type="spellEnd"/>
+        <w:t>S</w:t>
+      </w:r>
+      <w:r>
+        <w:rPr>
+          <w:b/>
+          <w:bCs/>
+          <w:color w:val="auto"/>
+          <w:sz w:val="48"/>
+          <w:szCs w:val="48"/>
+          <w:u w:val="single"/>
+        </w:rPr>
+        <w:t>afelyHunt</w:t>
+      </w:r>
+      <w:r>
+        <w:rPr>
+          <w:b/>
+          <w:bCs/>
+          <w:color w:val="auto"/>
+          <w:sz w:val="48"/>
+          <w:szCs w:val="48"/>
+          <w:u w:val="single"/>
+        </w:rPr>
+        <w:t xml:space="preserve"> </w:t>
+      </w:r>
     </w:p>
+    <w:p/>
+    <w:p/>
     <w:p>
       <w:pPr>
         <w:pStyle w:val="Titre1"/>
@@ -75,6 +100,8 @@
         <w:t xml:space="preserve"> et d’automatiser les tests. </w:t>
       </w:r>
     </w:p>
+    <w:p/>
+    <w:p/>
     <w:p/>
     <w:p>
       <w:pPr>
@@ -173,6 +200,8 @@
       </w:r>
     </w:p>
     <w:p/>
+    <w:p/>
+    <w:p/>
     <w:p>
       <w:pPr>
         <w:pStyle w:val="Paragraphedeliste"/>
@@ -214,8 +243,13 @@
       </w:r>
     </w:p>
     <w:p>
-      <w:r>
-        <w:t xml:space="preserve">j’ai utilisé </w:t>
+      <w:proofErr w:type="gramStart"/>
+      <w:r>
+        <w:t>j’ai</w:t>
+      </w:r>
+      <w:proofErr w:type="gramEnd"/>
+      <w:r>
+        <w:t xml:space="preserve"> utilisé </w:t>
       </w:r>
       <w:proofErr w:type="spellStart"/>
       <w:r>
@@ -241,15 +275,13 @@
         <w:t xml:space="preserve">avec GitHub. Il permet également une exécution automatique sur une branche spécifique si besoin. Il permet également de partager un lien pour un travail collaboratif. </w:t>
       </w:r>
     </w:p>
-    <w:p/>
-    <w:p/>
     <w:sectPr>
-      <w:headerReference w:type="even" r:id="rId7"/>
-      <w:headerReference w:type="default" r:id="rId8"/>
-      <w:footerReference w:type="even" r:id="rId9"/>
-      <w:footerReference w:type="default" r:id="rId10"/>
-      <w:headerReference w:type="first" r:id="rId11"/>
-      <w:footerReference w:type="first" r:id="rId12"/>
+      <w:headerReference w:type="even" r:id="rId8"/>
+      <w:headerReference w:type="default" r:id="rId9"/>
+      <w:footerReference w:type="even" r:id="rId10"/>
+      <w:footerReference w:type="default" r:id="rId11"/>
+      <w:headerReference w:type="first" r:id="rId12"/>
+      <w:footerReference w:type="first" r:id="rId13"/>
       <w:pgSz w:w="11906" w:h="16838"/>
       <w:pgMar w:top="1417" w:right="1417" w:bottom="1417" w:left="1417" w:header="708" w:footer="708" w:gutter="0"/>
       <w:cols w:space="708"/>
@@ -411,7 +443,6 @@
               <v:path gradientshapeok="t" o:connecttype="rect"/>
             </v:shapetype>
             <v:shape id="Zone de texte 2" o:spid="_x0000_s1026" type="#_x0000_t202" alt="Confidential - Company Proprietary" style="position:absolute;margin-left:0;margin-top:.05pt;width:34.95pt;height:34.95pt;z-index:251659264;visibility:visible;mso-wrap-style:none;mso-wrap-distance-left:0;mso-wrap-distance-top:0;mso-wrap-distance-right:0;mso-wrap-distance-bottom:0;mso-position-horizontal:center;mso-position-horizontal-relative:text;mso-position-vertical:absolute;mso-position-vertical-relative:text;v-text-anchor:top" o:gfxdata="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" filled="f" stroked="f">
-              <v:fill o:detectmouseclick="t"/>
               <v:textbox style="mso-fit-shape-to-text:t" inset="0,0,0,0">
                 <w:txbxContent>
                   <w:p>
@@ -493,205 +524,6 @@
     <w:pPr>
       <w:pStyle w:val="Pieddepage"/>
     </w:pPr>
-    <w:r>
-      <w:rPr>
-        <w:noProof/>
-      </w:rPr>
-      <mc:AlternateContent>
-        <mc:Choice Requires="wps">
-          <w:drawing>
-            <wp:anchor distT="0" distB="0" distL="0" distR="0" simplePos="0" relativeHeight="251660288" behindDoc="0" locked="0" layoutInCell="1" allowOverlap="1" wp14:anchorId="3C8CFD16" wp14:editId="5E4EAD5E">
-              <wp:simplePos x="635" y="635"/>
-              <wp:positionH relativeFrom="column">
-                <wp:align>center</wp:align>
-              </wp:positionH>
-              <wp:positionV relativeFrom="paragraph">
-                <wp:posOffset>635</wp:posOffset>
-              </wp:positionV>
-              <wp:extent cx="443865" cy="443865"/>
-              <wp:effectExtent l="0" t="0" r="2540" b="10160"/>
-              <wp:wrapSquare wrapText="bothSides"/>
-              <wp:docPr id="3" name="Zone de texte 3" descr="Confidential - Company Proprietary">
-                <a:extLst xmlns:a="http://schemas.openxmlformats.org/drawingml/2006/main">
-                  <a:ext uri="{5AE41FA2-C0FF-4470-9BD4-5FADCA87CBE2}">
-                    <aclsh:classification xmlns:aclsh="http://schemas.microsoft.com/office/drawing/2020/classificationShape" classificationOutcomeType="ftr"/>
-                  </a:ext>
-                </a:extLst>
-              </wp:docPr>
-              <wp:cNvGraphicFramePr/>
-              <a:graphic xmlns:a="http://schemas.openxmlformats.org/drawingml/2006/main">
-                <a:graphicData uri="http://schemas.microsoft.com/office/word/2010/wordprocessingShape">
-                  <wps:wsp>
-                    <wps:cNvSpPr txBox="1"/>
-                    <wps:spPr>
-                      <a:xfrm>
-                        <a:off x="0" y="0"/>
-                        <a:ext cx="443865" cy="443865"/>
-                      </a:xfrm>
-                      <a:prstGeom prst="rect">
-                        <a:avLst/>
-                      </a:prstGeom>
-                      <a:noFill/>
-                      <a:ln>
-                        <a:noFill/>
-                      </a:ln>
-                    </wps:spPr>
-                    <wps:txbx>
-                      <w:txbxContent>
-                        <w:p>
-                          <w:pPr>
-                            <w:rPr>
-                              <w:rFonts w:ascii="Calibri" w:eastAsia="Calibri" w:hAnsi="Calibri" w:cs="Calibri"/>
-                              <w:color w:val="D89B2B"/>
-                              <w:sz w:val="20"/>
-                              <w:szCs w:val="20"/>
-                            </w:rPr>
-                          </w:pPr>
-                          <w:proofErr w:type="spellStart"/>
-                          <w:r>
-                            <w:rPr>
-                              <w:rFonts w:ascii="Calibri" w:eastAsia="Calibri" w:hAnsi="Calibri" w:cs="Calibri"/>
-                              <w:color w:val="D89B2B"/>
-                              <w:sz w:val="20"/>
-                              <w:szCs w:val="20"/>
-                            </w:rPr>
-                            <w:t>Confidential</w:t>
-                          </w:r>
-                          <w:proofErr w:type="spellEnd"/>
-                          <w:r>
-                            <w:rPr>
-                              <w:rFonts w:ascii="Calibri" w:eastAsia="Calibri" w:hAnsi="Calibri" w:cs="Calibri"/>
-                              <w:color w:val="D89B2B"/>
-                              <w:sz w:val="20"/>
-                              <w:szCs w:val="20"/>
-                            </w:rPr>
-                            <w:t xml:space="preserve"> - </w:t>
-                          </w:r>
-                          <w:proofErr w:type="spellStart"/>
-                          <w:r>
-                            <w:rPr>
-                              <w:rFonts w:ascii="Calibri" w:eastAsia="Calibri" w:hAnsi="Calibri" w:cs="Calibri"/>
-                              <w:color w:val="D89B2B"/>
-                              <w:sz w:val="20"/>
-                              <w:szCs w:val="20"/>
-                            </w:rPr>
-                            <w:t>Company</w:t>
-                          </w:r>
-                          <w:proofErr w:type="spellEnd"/>
-                          <w:r>
-                            <w:rPr>
-                              <w:rFonts w:ascii="Calibri" w:eastAsia="Calibri" w:hAnsi="Calibri" w:cs="Calibri"/>
-                              <w:color w:val="D89B2B"/>
-                              <w:sz w:val="20"/>
-                              <w:szCs w:val="20"/>
-                            </w:rPr>
-                            <w:t xml:space="preserve"> </w:t>
-                          </w:r>
-                          <w:proofErr w:type="spellStart"/>
-                          <w:r>
-                            <w:rPr>
-                              <w:rFonts w:ascii="Calibri" w:eastAsia="Calibri" w:hAnsi="Calibri" w:cs="Calibri"/>
-                              <w:color w:val="D89B2B"/>
-                              <w:sz w:val="20"/>
-                              <w:szCs w:val="20"/>
-                            </w:rPr>
-                            <w:t>Proprietary</w:t>
-                          </w:r>
-                          <w:proofErr w:type="spellEnd"/>
-                        </w:p>
-                      </w:txbxContent>
-                    </wps:txbx>
-                    <wps:bodyPr rot="0" spcFirstLastPara="0" vertOverflow="overflow" horzOverflow="overflow" vert="horz" wrap="none" lIns="0" tIns="0" rIns="0" bIns="0" numCol="1" spcCol="0" rtlCol="0" fromWordArt="0" anchor="t" anchorCtr="0" forceAA="0" compatLnSpc="1">
-                      <a:prstTxWarp prst="textNoShape">
-                        <a:avLst/>
-                      </a:prstTxWarp>
-                      <a:spAutoFit/>
-                    </wps:bodyPr>
-                  </wps:wsp>
-                </a:graphicData>
-              </a:graphic>
-            </wp:anchor>
-          </w:drawing>
-        </mc:Choice>
-        <mc:Fallback>
-          <w:pict>
-            <v:shapetype w14:anchorId="3C8CFD16" id="_x0000_t202" coordsize="21600,21600" o:spt="202" path="m,l,21600r21600,l21600,xe">
-              <v:stroke joinstyle="miter"/>
-              <v:path gradientshapeok="t" o:connecttype="rect"/>
-            </v:shapetype>
-            <v:shape id="Zone de texte 3" o:spid="_x0000_s1027" type="#_x0000_t202" alt="Confidential - Company Proprietary" style="position:absolute;margin-left:0;margin-top:.05pt;width:34.95pt;height:34.95pt;z-index:251660288;visibility:visible;mso-wrap-style:none;mso-wrap-distance-left:0;mso-wrap-distance-top:0;mso-wrap-distance-right:0;mso-wrap-distance-bottom:0;mso-position-horizontal:center;mso-position-horizontal-relative:text;mso-position-vertical:absolute;mso-position-vertical-relative:text;v-text-anchor:top" o:gfxdata="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" filled="f" stroked="f">
-              <v:fill o:detectmouseclick="t"/>
-              <v:textbox style="mso-fit-shape-to-text:t" inset="0,0,0,0">
-                <w:txbxContent>
-                  <w:p>
-                    <w:pPr>
-                      <w:rPr>
-                        <w:rFonts w:ascii="Calibri" w:eastAsia="Calibri" w:hAnsi="Calibri" w:cs="Calibri"/>
-                        <w:color w:val="D89B2B"/>
-                        <w:sz w:val="20"/>
-                        <w:szCs w:val="20"/>
-                      </w:rPr>
-                    </w:pPr>
-                    <w:proofErr w:type="spellStart"/>
-                    <w:r>
-                      <w:rPr>
-                        <w:rFonts w:ascii="Calibri" w:eastAsia="Calibri" w:hAnsi="Calibri" w:cs="Calibri"/>
-                        <w:color w:val="D89B2B"/>
-                        <w:sz w:val="20"/>
-                        <w:szCs w:val="20"/>
-                      </w:rPr>
-                      <w:t>Confidential</w:t>
-                    </w:r>
-                    <w:proofErr w:type="spellEnd"/>
-                    <w:r>
-                      <w:rPr>
-                        <w:rFonts w:ascii="Calibri" w:eastAsia="Calibri" w:hAnsi="Calibri" w:cs="Calibri"/>
-                        <w:color w:val="D89B2B"/>
-                        <w:sz w:val="20"/>
-                        <w:szCs w:val="20"/>
-                      </w:rPr>
-                      <w:t xml:space="preserve"> - </w:t>
-                    </w:r>
-                    <w:proofErr w:type="spellStart"/>
-                    <w:r>
-                      <w:rPr>
-                        <w:rFonts w:ascii="Calibri" w:eastAsia="Calibri" w:hAnsi="Calibri" w:cs="Calibri"/>
-                        <w:color w:val="D89B2B"/>
-                        <w:sz w:val="20"/>
-                        <w:szCs w:val="20"/>
-                      </w:rPr>
-                      <w:t>Company</w:t>
-                    </w:r>
-                    <w:proofErr w:type="spellEnd"/>
-                    <w:r>
-                      <w:rPr>
-                        <w:rFonts w:ascii="Calibri" w:eastAsia="Calibri" w:hAnsi="Calibri" w:cs="Calibri"/>
-                        <w:color w:val="D89B2B"/>
-                        <w:sz w:val="20"/>
-                        <w:szCs w:val="20"/>
-                      </w:rPr>
-                      <w:t xml:space="preserve"> </w:t>
-                    </w:r>
-                    <w:proofErr w:type="spellStart"/>
-                    <w:r>
-                      <w:rPr>
-                        <w:rFonts w:ascii="Calibri" w:eastAsia="Calibri" w:hAnsi="Calibri" w:cs="Calibri"/>
-                        <w:color w:val="D89B2B"/>
-                        <w:sz w:val="20"/>
-                        <w:szCs w:val="20"/>
-                      </w:rPr>
-                      <w:t>Proprietary</w:t>
-                    </w:r>
-                    <w:proofErr w:type="spellEnd"/>
-                  </w:p>
-                </w:txbxContent>
-              </v:textbox>
-              <w10:wrap type="square"/>
-            </v:shape>
-          </w:pict>
-        </mc:Fallback>
-      </mc:AlternateContent>
-    </w:r>
   </w:p>
 </w:ftr>
 </file>
@@ -828,8 +660,7 @@
               <v:stroke joinstyle="miter"/>
               <v:path gradientshapeok="t" o:connecttype="rect"/>
             </v:shapetype>
-            <v:shape id="Zone de texte 1" o:spid="_x0000_s1028" type="#_x0000_t202" alt="Confidential - Company Proprietary" style="position:absolute;margin-left:0;margin-top:.05pt;width:34.95pt;height:34.95pt;z-index:251658240;visibility:visible;mso-wrap-style:none;mso-wrap-distance-left:0;mso-wrap-distance-top:0;mso-wrap-distance-right:0;mso-wrap-distance-bottom:0;mso-position-horizontal:center;mso-position-horizontal-relative:text;mso-position-vertical:absolute;mso-position-vertical-relative:text;v-text-anchor:top" o:gfxdata="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" filled="f" stroked="f">
-              <v:fill o:detectmouseclick="t"/>
+            <v:shape id="Zone de texte 1" o:spid="_x0000_s1027" type="#_x0000_t202" alt="Confidential - Company Proprietary" style="position:absolute;margin-left:0;margin-top:.05pt;width:34.95pt;height:34.95pt;z-index:251658240;visibility:visible;mso-wrap-style:none;mso-wrap-distance-left:0;mso-wrap-distance-top:0;mso-wrap-distance-right:0;mso-wrap-distance-bottom:0;mso-position-horizontal:center;mso-position-horizontal-relative:text;mso-position-vertical:absolute;mso-position-vertical-relative:text;v-text-anchor:top" o:gfxdata="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" filled="f" stroked="f">
               <v:textbox style="mso-fit-shape-to-text:t" inset="0,0,0,0">
                 <w:txbxContent>
                   <w:p>
@@ -939,7 +770,61 @@
   <w:p>
     <w:pPr>
       <w:pStyle w:val="En-tte"/>
+      <w:tabs>
+        <w:tab w:val="clear" w:pos="4536"/>
+        <w:tab w:val="clear" w:pos="9072"/>
+        <w:tab w:val="left" w:pos="8304"/>
+      </w:tabs>
     </w:pPr>
+    <w:r>
+      <w:rPr>
+        <w:noProof/>
+      </w:rPr>
+      <w:drawing>
+        <wp:inline distT="0" distB="0" distL="0" distR="0" wp14:anchorId="60F9B8C0" wp14:editId="2758EAC9">
+          <wp:extent cx="442451" cy="442451"/>
+          <wp:effectExtent l="0" t="0" r="2540" b="2540"/>
+          <wp:docPr id="4" name="Image 4"/>
+          <wp:cNvGraphicFramePr>
+            <a:graphicFrameLocks xmlns:a="http://schemas.openxmlformats.org/drawingml/2006/main" noChangeAspect="1"/>
+          </wp:cNvGraphicFramePr>
+          <a:graphic xmlns:a="http://schemas.openxmlformats.org/drawingml/2006/main">
+            <a:graphicData uri="http://schemas.openxmlformats.org/drawingml/2006/picture">
+              <pic:pic xmlns:pic="http://schemas.openxmlformats.org/drawingml/2006/picture">
+                <pic:nvPicPr>
+                  <pic:cNvPr id="4" name="Image 4"/>
+                  <pic:cNvPicPr/>
+                </pic:nvPicPr>
+                <pic:blipFill>
+                  <a:blip r:embed="rId1">
+                    <a:extLst>
+                      <a:ext uri="{28A0092B-C50C-407E-A947-70E740481C1C}">
+                        <a14:useLocalDpi xmlns:a14="http://schemas.microsoft.com/office/drawing/2010/main" val="0"/>
+                      </a:ext>
+                    </a:extLst>
+                  </a:blip>
+                  <a:stretch>
+                    <a:fillRect/>
+                  </a:stretch>
+                </pic:blipFill>
+                <pic:spPr>
+                  <a:xfrm>
+                    <a:off x="0" y="0"/>
+                    <a:ext cx="464605" cy="464605"/>
+                  </a:xfrm>
+                  <a:prstGeom prst="rect">
+                    <a:avLst/>
+                  </a:prstGeom>
+                </pic:spPr>
+              </pic:pic>
+            </a:graphicData>
+          </a:graphic>
+        </wp:inline>
+      </w:drawing>
+    </w:r>
+    <w:r>
+      <w:tab/>
+    </w:r>
   </w:p>
 </w:hdr>
 </file>
@@ -956,6 +841,32 @@
 
 <file path=word/numbering.xml><?xml version="1.0" encoding="utf-8"?>
 <w:numbering xmlns:wpc="http://schemas.microsoft.com/office/word/2010/wordprocessingCanvas" xmlns:cx="http://schemas.microsoft.com/office/drawing/2014/chartex" xmlns:cx1="http://schemas.microsoft.com/office/drawing/2015/9/8/chartex" xmlns:cx2="http://schemas.microsoft.com/office/drawing/2015/10/21/chartex" xmlns:cx3="http://schemas.microsoft.com/office/drawing/2016/5/9/chartex" xmlns:cx4="http://schemas.microsoft.com/office/drawing/2016/5/10/chartex" xmlns:cx5="http://schemas.microsoft.com/office/drawing/2016/5/11/chartex" xmlns:cx6="http://schemas.microsoft.com/office/drawing/2016/5/12/chartex" xmlns:cx7="http://schemas.microsoft.com/office/drawing/2016/5/13/chartex" xmlns:cx8="http://schemas.microsoft.com/office/drawing/2016/5/14/chartex" xmlns:mc="http://schemas.openxmlformats.org/markup-compatibility/2006" xmlns:aink="http://schemas.microsoft.com/office/drawing/2016/ink" xmlns:am3d="http://schemas.microsoft.com/office/drawing/2017/model3d" xmlns:o="urn:schemas-microsoft-com:office:office" xmlns:r="http://schemas.openxmlformats.org/officeDocument/2006/relationships" xmlns:m="http://schemas.openxmlformats.org/officeDocument/2006/math" xmlns:v="urn:schemas-microsoft-com:vml" xmlns:wp14="http://schemas.microsoft.com/office/word/2010/wordprocessingDrawing" xmlns:wp="http://schemas.openxmlformats.org/drawingml/2006/wordprocessingDrawing" xmlns:w10="urn:schemas-microsoft-com:office:word" xmlns:w="http://schemas.openxmlformats.org/wordprocessingml/2006/main" xmlns:w14="http://schemas.microsoft.com/office/word/2010/wordml" xmlns:w15="http://schemas.microsoft.com/office/word/2012/wordml" xmlns:w16cex="http://schemas.microsoft.com/office/word/2018/wordml/cex" xmlns:w16cid="http://schemas.microsoft.com/office/word/2016/wordml/cid" xmlns:w16="http://schemas.microsoft.com/office/word/2018/wordml" xmlns:w16sdtdh="http://schemas.microsoft.com/office/word/2020/wordml/sdtdatahash" xmlns:w16se="http://schemas.microsoft.com/office/word/2015/wordml/symex" xmlns:wpg="http://schemas.microsoft.com/office/word/2010/wordprocessingGroup" xmlns:wpi="http://schemas.microsoft.com/office/word/2010/wordprocessingInk" xmlns:wne="http://schemas.microsoft.com/office/word/2006/wordml" xmlns:wps="http://schemas.microsoft.com/office/word/2010/wordprocessingShape" mc:Ignorable="w14 w15 w16se w16cid w16 w16cex w16sdtdh wp14">
+  <w:numPicBullet w:numPicBulletId="0">
+    <w:pict>
+      <v:shapetype id="_x0000_t75" coordsize="21600,21600" o:spt="75" o:preferrelative="t" path="m@4@5l@4@11@9@11@9@5xe" filled="f" stroked="f">
+        <v:stroke joinstyle="miter"/>
+        <v:formulas>
+          <v:f eqn="if lineDrawn pixelLineWidth 0"/>
+          <v:f eqn="sum @0 1 0"/>
+          <v:f eqn="sum 0 0 @1"/>
+          <v:f eqn="prod @2 1 2"/>
+          <v:f eqn="prod @3 21600 pixelWidth"/>
+          <v:f eqn="prod @3 21600 pixelHeight"/>
+          <v:f eqn="sum @0 0 1"/>
+          <v:f eqn="prod @6 1 2"/>
+          <v:f eqn="prod @7 21600 pixelWidth"/>
+          <v:f eqn="sum @8 21600 0"/>
+          <v:f eqn="prod @7 21600 pixelHeight"/>
+          <v:f eqn="sum @10 21600 0"/>
+        </v:formulas>
+        <v:path o:extrusionok="f" gradientshapeok="t" o:connecttype="rect"/>
+        <o:lock v:ext="edit" aspectratio="t"/>
+      </v:shapetype>
+      <v:shape id="_x0000_i1049" type="#_x0000_t75" style="width:256pt;height:256pt;visibility:visible;mso-wrap-style:square" o:bullet="t">
+        <v:imagedata r:id="rId1" o:title=""/>
+      </v:shape>
+    </w:pict>
+  </w:numPicBullet>
   <w:abstractNum w:abstractNumId="0" w15:restartNumberingAfterBreak="0">
     <w:nsid w:val="3D330ADB"/>
     <w:multiLevelType w:val="hybridMultilevel"/>
@@ -1069,6 +980,147 @@
     </w:lvl>
   </w:abstractNum>
   <w:abstractNum w:abstractNumId="1" w15:restartNumberingAfterBreak="0">
+    <w:nsid w:val="5A263268"/>
+    <w:multiLevelType w:val="hybridMultilevel"/>
+    <w:tmpl w:val="DB04E996"/>
+    <w:lvl w:ilvl="0" w:tplc="AC04C6C8">
+      <w:start w:val="1"/>
+      <w:numFmt w:val="bullet"/>
+      <w:lvlText w:val=""/>
+      <w:lvlPicBulletId w:val="0"/>
+      <w:lvlJc w:val="left"/>
+      <w:pPr>
+        <w:tabs>
+          <w:tab w:val="num" w:pos="720"/>
+        </w:tabs>
+        <w:ind w:left="720" w:hanging="360"/>
+      </w:pPr>
+      <w:rPr>
+        <w:rFonts w:ascii="Symbol" w:hAnsi="Symbol" w:hint="default"/>
+      </w:rPr>
+    </w:lvl>
+    <w:lvl w:ilvl="1" w:tplc="7382DB12" w:tentative="1">
+      <w:start w:val="1"/>
+      <w:numFmt w:val="bullet"/>
+      <w:lvlText w:val=""/>
+      <w:lvlJc w:val="left"/>
+      <w:pPr>
+        <w:tabs>
+          <w:tab w:val="num" w:pos="1440"/>
+        </w:tabs>
+        <w:ind w:left="1440" w:hanging="360"/>
+      </w:pPr>
+      <w:rPr>
+        <w:rFonts w:ascii="Symbol" w:hAnsi="Symbol" w:hint="default"/>
+      </w:rPr>
+    </w:lvl>
+    <w:lvl w:ilvl="2" w:tplc="DC7C030E" w:tentative="1">
+      <w:start w:val="1"/>
+      <w:numFmt w:val="bullet"/>
+      <w:lvlText w:val=""/>
+      <w:lvlJc w:val="left"/>
+      <w:pPr>
+        <w:tabs>
+          <w:tab w:val="num" w:pos="2160"/>
+        </w:tabs>
+        <w:ind w:left="2160" w:hanging="360"/>
+      </w:pPr>
+      <w:rPr>
+        <w:rFonts w:ascii="Symbol" w:hAnsi="Symbol" w:hint="default"/>
+      </w:rPr>
+    </w:lvl>
+    <w:lvl w:ilvl="3" w:tplc="A9F24428" w:tentative="1">
+      <w:start w:val="1"/>
+      <w:numFmt w:val="bullet"/>
+      <w:lvlText w:val=""/>
+      <w:lvlJc w:val="left"/>
+      <w:pPr>
+        <w:tabs>
+          <w:tab w:val="num" w:pos="2880"/>
+        </w:tabs>
+        <w:ind w:left="2880" w:hanging="360"/>
+      </w:pPr>
+      <w:rPr>
+        <w:rFonts w:ascii="Symbol" w:hAnsi="Symbol" w:hint="default"/>
+      </w:rPr>
+    </w:lvl>
+    <w:lvl w:ilvl="4" w:tplc="FE20BFB0" w:tentative="1">
+      <w:start w:val="1"/>
+      <w:numFmt w:val="bullet"/>
+      <w:lvlText w:val=""/>
+      <w:lvlJc w:val="left"/>
+      <w:pPr>
+        <w:tabs>
+          <w:tab w:val="num" w:pos="3600"/>
+        </w:tabs>
+        <w:ind w:left="3600" w:hanging="360"/>
+      </w:pPr>
+      <w:rPr>
+        <w:rFonts w:ascii="Symbol" w:hAnsi="Symbol" w:hint="default"/>
+      </w:rPr>
+    </w:lvl>
+    <w:lvl w:ilvl="5" w:tplc="386AAC66" w:tentative="1">
+      <w:start w:val="1"/>
+      <w:numFmt w:val="bullet"/>
+      <w:lvlText w:val=""/>
+      <w:lvlJc w:val="left"/>
+      <w:pPr>
+        <w:tabs>
+          <w:tab w:val="num" w:pos="4320"/>
+        </w:tabs>
+        <w:ind w:left="4320" w:hanging="360"/>
+      </w:pPr>
+      <w:rPr>
+        <w:rFonts w:ascii="Symbol" w:hAnsi="Symbol" w:hint="default"/>
+      </w:rPr>
+    </w:lvl>
+    <w:lvl w:ilvl="6" w:tplc="3438B13A" w:tentative="1">
+      <w:start w:val="1"/>
+      <w:numFmt w:val="bullet"/>
+      <w:lvlText w:val=""/>
+      <w:lvlJc w:val="left"/>
+      <w:pPr>
+        <w:tabs>
+          <w:tab w:val="num" w:pos="5040"/>
+        </w:tabs>
+        <w:ind w:left="5040" w:hanging="360"/>
+      </w:pPr>
+      <w:rPr>
+        <w:rFonts w:ascii="Symbol" w:hAnsi="Symbol" w:hint="default"/>
+      </w:rPr>
+    </w:lvl>
+    <w:lvl w:ilvl="7" w:tplc="97F2C9E8" w:tentative="1">
+      <w:start w:val="1"/>
+      <w:numFmt w:val="bullet"/>
+      <w:lvlText w:val=""/>
+      <w:lvlJc w:val="left"/>
+      <w:pPr>
+        <w:tabs>
+          <w:tab w:val="num" w:pos="5760"/>
+        </w:tabs>
+        <w:ind w:left="5760" w:hanging="360"/>
+      </w:pPr>
+      <w:rPr>
+        <w:rFonts w:ascii="Symbol" w:hAnsi="Symbol" w:hint="default"/>
+      </w:rPr>
+    </w:lvl>
+    <w:lvl w:ilvl="8" w:tplc="7612EB26" w:tentative="1">
+      <w:start w:val="1"/>
+      <w:numFmt w:val="bullet"/>
+      <w:lvlText w:val=""/>
+      <w:lvlJc w:val="left"/>
+      <w:pPr>
+        <w:tabs>
+          <w:tab w:val="num" w:pos="6480"/>
+        </w:tabs>
+        <w:ind w:left="6480" w:hanging="360"/>
+      </w:pPr>
+      <w:rPr>
+        <w:rFonts w:ascii="Symbol" w:hAnsi="Symbol" w:hint="default"/>
+      </w:rPr>
+    </w:lvl>
+  </w:abstractNum>
+  <w:abstractNum w:abstractNumId="2" w15:restartNumberingAfterBreak="0">
     <w:nsid w:val="6D57672B"/>
     <w:multiLevelType w:val="hybridMultilevel"/>
     <w:tmpl w:val="8826887C"/>
@@ -1158,6 +1210,9 @@
     <w:abstractNumId w:val="0"/>
   </w:num>
   <w:num w:numId="2">
+    <w:abstractNumId w:val="2"/>
+  </w:num>
+  <w:num w:numId="3">
     <w:abstractNumId w:val="1"/>
   </w:num>
 </w:numbering>
@@ -1968,4 +2023,16 @@
     </a:ext>
   </a:extLst>
 </a:theme>
+</file>
+
+<file path=customXml/item1.xml><?xml version="1.0" encoding="utf-8"?>
+<b:Sources xmlns:b="http://schemas.openxmlformats.org/officeDocument/2006/bibliography" xmlns="http://schemas.openxmlformats.org/officeDocument/2006/bibliography" SelectedStyle="/APASixthEditionOfficeOnline.xsl" StyleName="APA" Version="6"/>
+</file>
+
+<file path=customXml/itemProps1.xml><?xml version="1.0" encoding="utf-8"?>
+<ds:datastoreItem xmlns:ds="http://schemas.openxmlformats.org/officeDocument/2006/customXml" ds:itemID="{9E101E51-49EC-6844-B4B7-1B27E9AEA902}">
+  <ds:schemaRefs>
+    <ds:schemaRef ds:uri="http://schemas.openxmlformats.org/officeDocument/2006/bibliography"/>
+  </ds:schemaRefs>
+</ds:datastoreItem>
 </file>
</xml_diff>